<commit_message>
Added narrative story for context, added display screens to title and introduction
</commit_message>
<xml_diff>
--- a/Resource_Sources.docx
+++ b/Resource_Sources.docx
@@ -17,94 +17,169 @@
       <w:r>
         <w:t>http://emeraldplaysmcraft.deviantart.com/art/Pixel-Heart-487067067</w:t>
       </w:r>
+    </w:p>
+    <w:p>
+      <w:r>
+        <w:t xml:space="preserve">Priest: </w:t>
+      </w:r>
+      <w:hyperlink r:id="rId4" w:history="1">
+        <w:r>
+          <w:rPr>
+            <w:rStyle w:val="Hyperlink"/>
+          </w:rPr>
+          <w:t>http://spritedatabase.net/file/4427</w:t>
+        </w:r>
+      </w:hyperlink>
+    </w:p>
+    <w:p>
+      <w:r>
+        <w:t xml:space="preserve">Spider: </w:t>
+      </w:r>
+      <w:hyperlink r:id="rId5" w:history="1">
+        <w:r>
+          <w:rPr>
+            <w:rStyle w:val="Hyperlink"/>
+          </w:rPr>
+          <w:t>https://www.themanaworld.org/index.php/User:Fother/Pixel_Art</w:t>
+        </w:r>
+      </w:hyperlink>
+    </w:p>
+    <w:p>
+      <w:r>
+        <w:t xml:space="preserve">Spider new: </w:t>
+      </w:r>
+      <w:hyperlink r:id="rId6" w:history="1">
+        <w:r>
+          <w:rPr>
+            <w:rStyle w:val="Hyperlink"/>
+          </w:rPr>
+          <w:t>http://spritedatabase.net/file/14930</w:t>
+        </w:r>
+      </w:hyperlink>
+    </w:p>
+    <w:p>
+      <w:r>
+        <w:t xml:space="preserve">Spider web shot: </w:t>
+      </w:r>
+      <w:r>
+        <w:t>http://shubuster.deviantart.com/art/Spiderman-Sprite-sheet-474204505</w:t>
+      </w:r>
+    </w:p>
+    <w:p>
+      <w:proofErr w:type="spellStart"/>
+      <w:r>
+        <w:t>Samuri</w:t>
+      </w:r>
+      <w:proofErr w:type="spellEnd"/>
+      <w:r>
+        <w:t xml:space="preserve">: </w:t>
+      </w:r>
+      <w:hyperlink r:id="rId7" w:history="1">
+        <w:r>
+          <w:rPr>
+            <w:rStyle w:val="Hyperlink"/>
+          </w:rPr>
+          <w:t>https://forum.unity3d.com/threads/2d-samurai-and-ninja-character-sprite.240425/</w:t>
+        </w:r>
+      </w:hyperlink>
+    </w:p>
+    <w:p>
+      <w:r>
+        <w:t xml:space="preserve">Cave: </w:t>
+      </w:r>
+      <w:hyperlink r:id="rId8" w:history="1">
+        <w:r>
+          <w:rPr>
+            <w:rStyle w:val="Hyperlink"/>
+          </w:rPr>
+          <w:t>https://www.pinterest.com/waikwanhojun/cave-background-design/</w:t>
+        </w:r>
+      </w:hyperlink>
+    </w:p>
+    <w:p>
+      <w:r>
+        <w:t xml:space="preserve">New cave: </w:t>
+      </w:r>
+      <w:hyperlink r:id="rId9" w:history="1">
+        <w:r>
+          <w:rPr>
+            <w:rStyle w:val="Hyperlink"/>
+          </w:rPr>
+          <w:t>http://ludumdare.com/compo/author/benko/</w:t>
+        </w:r>
+      </w:hyperlink>
+    </w:p>
+    <w:p>
+      <w:r>
+        <w:t xml:space="preserve">Sound track: </w:t>
+      </w:r>
+      <w:hyperlink r:id="rId10" w:history="1">
+        <w:r>
+          <w:rPr>
+            <w:rStyle w:val="Hyperlink"/>
+          </w:rPr>
+          <w:t>https://www.freesound.org/people/Airwolf89/sounds/346455/</w:t>
+        </w:r>
+      </w:hyperlink>
+    </w:p>
+    <w:p>
+      <w:r>
+        <w:t xml:space="preserve">Living room </w:t>
+      </w:r>
+      <w:proofErr w:type="spellStart"/>
+      <w:proofErr w:type="gramStart"/>
+      <w:r>
+        <w:t>bg</w:t>
+      </w:r>
+      <w:proofErr w:type="spellEnd"/>
+      <w:proofErr w:type="gramEnd"/>
+      <w:r>
+        <w:t xml:space="preserve">: </w:t>
+      </w:r>
+      <w:hyperlink r:id="rId11" w:history="1">
+        <w:r>
+          <w:rPr>
+            <w:rStyle w:val="Hyperlink"/>
+          </w:rPr>
+          <w:t>https://www.pinterest.com/pin/218143175673694082/</w:t>
+        </w:r>
+      </w:hyperlink>
+    </w:p>
+    <w:p>
+      <w:r>
+        <w:t xml:space="preserve">Japanese lord: </w:t>
+      </w:r>
+      <w:hyperlink r:id="rId12" w:history="1">
+        <w:r>
+          <w:rPr>
+            <w:rStyle w:val="Hyperlink"/>
+          </w:rPr>
+          <w:t>http://www.kcpwindowonjapan.com/2014/05/the-daimyo-ruling-class-of-japan/</w:t>
+        </w:r>
+      </w:hyperlink>
+    </w:p>
+    <w:p>
+      <w:r>
+        <w:t xml:space="preserve">Chrysanthemums: </w:t>
+      </w:r>
+      <w:hyperlink r:id="rId13" w:history="1">
+        <w:r>
+          <w:rPr>
+            <w:rStyle w:val="Hyperlink"/>
+          </w:rPr>
+          <w:t>https://www.pinterest.com/thribble/memories/</w:t>
+        </w:r>
+      </w:hyperlink>
+    </w:p>
+    <w:p>
+      <w:r>
+        <w:t xml:space="preserve">Moon: </w:t>
+      </w:r>
+      <w:r>
+        <w:t>https://commons.wikimedia.org/wiki/File:Moon_and_Clouds.jpg</w:t>
+      </w:r>
       <w:bookmarkStart w:id="0" w:name="_GoBack"/>
       <w:bookmarkEnd w:id="0"/>
-    </w:p>
-    <w:p>
-      <w:r>
-        <w:t xml:space="preserve">Priest: </w:t>
-      </w:r>
-      <w:hyperlink r:id="rId4" w:history="1">
-        <w:r>
-          <w:rPr>
-            <w:rStyle w:val="Hyperlink"/>
-          </w:rPr>
-          <w:t>http://spritedatabase.net/file/4427</w:t>
-        </w:r>
-      </w:hyperlink>
-    </w:p>
-    <w:p>
-      <w:r>
-        <w:t xml:space="preserve">Spider: </w:t>
-      </w:r>
-      <w:hyperlink r:id="rId5" w:history="1">
-        <w:r>
-          <w:rPr>
-            <w:rStyle w:val="Hyperlink"/>
-          </w:rPr>
-          <w:t>https://www.themanaworld.org/index.php/User:Fother/Pixel_Art</w:t>
-        </w:r>
-      </w:hyperlink>
-    </w:p>
-    <w:p>
-      <w:r>
-        <w:t xml:space="preserve">Spider new: </w:t>
-      </w:r>
-      <w:hyperlink r:id="rId6" w:history="1">
-        <w:r>
-          <w:rPr>
-            <w:rStyle w:val="Hyperlink"/>
-          </w:rPr>
-          <w:t>http://spritedatabase.net/file/14930</w:t>
-        </w:r>
-      </w:hyperlink>
-    </w:p>
-    <w:p>
-      <w:r>
-        <w:t xml:space="preserve">Spider web shot: </w:t>
-      </w:r>
-      <w:r>
-        <w:t>http://shubuster.deviantart.com/art/Spiderman-Sprite-sheet-474204505</w:t>
-      </w:r>
-    </w:p>
-    <w:p>
-      <w:proofErr w:type="spellStart"/>
-      <w:r>
-        <w:t>Samuri</w:t>
-      </w:r>
-      <w:proofErr w:type="spellEnd"/>
-      <w:r>
-        <w:t xml:space="preserve">: </w:t>
-      </w:r>
-      <w:hyperlink r:id="rId7" w:history="1">
-        <w:r>
-          <w:rPr>
-            <w:rStyle w:val="Hyperlink"/>
-          </w:rPr>
-          <w:t>https://forum.unity3d.com/threads/2d-samurai-and-ninja-character-sprite.240425/</w:t>
-        </w:r>
-      </w:hyperlink>
-    </w:p>
-    <w:p>
-      <w:r>
-        <w:t xml:space="preserve">Cave: </w:t>
-      </w:r>
-      <w:hyperlink r:id="rId8" w:history="1">
-        <w:r>
-          <w:rPr>
-            <w:rStyle w:val="Hyperlink"/>
-          </w:rPr>
-          <w:t>https://www.pinterest.com/waikwanhojun/cave-background-design/</w:t>
-        </w:r>
-      </w:hyperlink>
-    </w:p>
-    <w:p>
-      <w:r>
-        <w:t xml:space="preserve">New cave: </w:t>
-      </w:r>
-      <w:r>
-        <w:t>http://ludumdare.com/compo/author/benko/</w:t>
-      </w:r>
     </w:p>
     <w:sectPr>
       <w:pgSz w:w="12240" w:h="15840"/>

</xml_diff>

<commit_message>
Changed spider death sprite to contain human heads, updated sources page at end to cite the new images
</commit_message>
<xml_diff>
--- a/Resource_Sources.docx
+++ b/Resource_Sources.docx
@@ -4,13 +4,163 @@
   <w:body>
     <w:p>
       <w:pPr>
+        <w:spacing w:line="240" w:lineRule="auto"/>
         <w:jc w:val="center"/>
-      </w:pPr>
-      <w:r>
-        <w:t>Resource Sources</w:t>
-      </w:r>
-    </w:p>
-    <w:p>
+        <w:rPr>
+          <w:b/>
+        </w:rPr>
+      </w:pPr>
+      <w:r>
+        <w:rPr>
+          <w:b/>
+        </w:rPr>
+        <w:t>Resources</w:t>
+      </w:r>
+    </w:p>
+    <w:p>
+      <w:pPr>
+        <w:spacing w:line="240" w:lineRule="auto"/>
+        <w:rPr>
+          <w:b/>
+        </w:rPr>
+      </w:pPr>
+      <w:r>
+        <w:rPr>
+          <w:b/>
+        </w:rPr>
+        <w:t>Story</w:t>
+      </w:r>
+    </w:p>
+    <w:p>
+      <w:pPr>
+        <w:spacing w:line="240" w:lineRule="auto"/>
+        <w:ind w:left="720" w:hanging="720"/>
+      </w:pPr>
+      <w:r>
+        <w:t xml:space="preserve">Bowers, </w:t>
+      </w:r>
+      <w:proofErr w:type="spellStart"/>
+      <w:r>
+        <w:t>Faubion</w:t>
+      </w:r>
+      <w:proofErr w:type="spellEnd"/>
+      <w:r>
+        <w:t>, trans. “The Monstrous Spider (</w:t>
+      </w:r>
+      <w:proofErr w:type="spellStart"/>
+      <w:r>
+        <w:t>Tsuchigumo</w:t>
+      </w:r>
+      <w:proofErr w:type="spellEnd"/>
+      <w:r>
+        <w:t>).” In Japanese Theatre. New York: Hermitage House, 1952. 236-244.</w:t>
+      </w:r>
+    </w:p>
+    <w:p>
+      <w:pPr>
+        <w:spacing w:line="240" w:lineRule="auto"/>
+        <w:ind w:left="720" w:hanging="720"/>
+      </w:pPr>
+    </w:p>
+    <w:p>
+      <w:pPr>
+        <w:spacing w:line="240" w:lineRule="auto"/>
+        <w:rPr>
+          <w:b/>
+        </w:rPr>
+      </w:pPr>
+      <w:r>
+        <w:rPr>
+          <w:b/>
+        </w:rPr>
+        <w:t>Art</w:t>
+      </w:r>
+    </w:p>
+    <w:p>
+      <w:pPr>
+        <w:spacing w:line="240" w:lineRule="auto"/>
+      </w:pPr>
+      <w:r>
+        <w:t xml:space="preserve">Japanese lord: </w:t>
+      </w:r>
+      <w:r>
+        <w:t>http://www.kcpwindowonjapan.com/2014/05/the-daimyo-ruling-class-of-japan/</w:t>
+      </w:r>
+    </w:p>
+    <w:p>
+      <w:pPr>
+        <w:spacing w:line="240" w:lineRule="auto"/>
+        <w:rPr>
+          <w:rStyle w:val="Hyperlink"/>
+        </w:rPr>
+      </w:pPr>
+      <w:r>
+        <w:t xml:space="preserve">Priest: </w:t>
+      </w:r>
+      <w:r>
+        <w:t>http://spritedatabase.net/file/4427</w:t>
+      </w:r>
+    </w:p>
+    <w:p>
+      <w:pPr>
+        <w:spacing w:line="240" w:lineRule="auto"/>
+        <w:rPr>
+          <w:rStyle w:val="Hyperlink"/>
+        </w:rPr>
+      </w:pPr>
+      <w:r>
+        <w:t xml:space="preserve">Earth Spider: </w:t>
+      </w:r>
+      <w:r>
+        <w:t>http://spritedatabase.net/file/14930</w:t>
+      </w:r>
+    </w:p>
+    <w:p>
+      <w:pPr>
+        <w:spacing w:line="240" w:lineRule="auto"/>
+        <w:rPr>
+          <w:color w:val="0563C1" w:themeColor="hyperlink"/>
+          <w:u w:val="single"/>
+        </w:rPr>
+      </w:pPr>
+      <w:proofErr w:type="spellStart"/>
+      <w:r>
+        <w:t>Samuri</w:t>
+      </w:r>
+      <w:proofErr w:type="spellEnd"/>
+      <w:r>
+        <w:t xml:space="preserve">: </w:t>
+      </w:r>
+      <w:r>
+        <w:t>https://forum.unity3d.com/threads/2d-samurai-and-ninja-character-sprite.240425/</w:t>
+      </w:r>
+    </w:p>
+    <w:p>
+      <w:pPr>
+        <w:spacing w:line="240" w:lineRule="auto"/>
+      </w:pPr>
+      <w:r>
+        <w:t xml:space="preserve">Small Spider: </w:t>
+      </w:r>
+      <w:r>
+        <w:t>https://www.themanaworld.org/index.php/User:Fother/Pixel_Art</w:t>
+      </w:r>
+    </w:p>
+    <w:p>
+      <w:pPr>
+        <w:spacing w:line="240" w:lineRule="auto"/>
+      </w:pPr>
+      <w:r>
+        <w:t xml:space="preserve">Web shot: </w:t>
+      </w:r>
+      <w:r>
+        <w:t>http://shubuster.deviantart.com/art/Spiderman-Sprite-sheet-474204505</w:t>
+      </w:r>
+    </w:p>
+    <w:p>
+      <w:pPr>
+        <w:spacing w:line="240" w:lineRule="auto"/>
+      </w:pPr>
       <w:r>
         <w:t xml:space="preserve">Heart: </w:t>
       </w:r>
@@ -19,168 +169,98 @@
       </w:r>
     </w:p>
     <w:p>
-      <w:r>
-        <w:t xml:space="preserve">Priest: </w:t>
+      <w:pPr>
+        <w:spacing w:line="240" w:lineRule="auto"/>
+      </w:pPr>
+      <w:r>
+        <w:t xml:space="preserve">Cave: </w:t>
+      </w:r>
+      <w:r>
+        <w:t>http://ludumdare.com/compo/author/benko/</w:t>
+      </w:r>
+    </w:p>
+    <w:p>
+      <w:pPr>
+        <w:spacing w:line="240" w:lineRule="auto"/>
+      </w:pPr>
+      <w:r>
+        <w:t xml:space="preserve">Living room background: </w:t>
+      </w:r>
+      <w:r>
+        <w:t>https://www.pinterest.com/pin/218143175673694082/</w:t>
+      </w:r>
+    </w:p>
+    <w:p>
+      <w:pPr>
+        <w:spacing w:line="240" w:lineRule="auto"/>
+      </w:pPr>
+      <w:r>
+        <w:t xml:space="preserve">Chrysanthemums: </w:t>
+      </w:r>
+      <w:r>
+        <w:t>https://www.pinterest.com/thribble/memories/</w:t>
+      </w:r>
+    </w:p>
+    <w:p>
+      <w:pPr>
+        <w:spacing w:line="240" w:lineRule="auto"/>
+      </w:pPr>
+      <w:r>
+        <w:t xml:space="preserve">Moon: </w:t>
       </w:r>
       <w:hyperlink r:id="rId4" w:history="1">
         <w:r>
           <w:rPr>
             <w:rStyle w:val="Hyperlink"/>
           </w:rPr>
-          <w:t>http://spritedatabase.net/file/4427</w:t>
+          <w:t>https://commons.wikimedia.org/wiki/File:Moon_and_Clouds.jpg</w:t>
         </w:r>
       </w:hyperlink>
     </w:p>
     <w:p>
-      <w:r>
-        <w:t xml:space="preserve">Spider: </w:t>
-      </w:r>
-      <w:hyperlink r:id="rId5" w:history="1">
-        <w:r>
-          <w:rPr>
-            <w:rStyle w:val="Hyperlink"/>
-          </w:rPr>
-          <w:t>https://www.themanaworld.org/index.php/User:Fother/Pixel_Art</w:t>
-        </w:r>
-      </w:hyperlink>
-    </w:p>
-    <w:p>
-      <w:r>
-        <w:t xml:space="preserve">Spider new: </w:t>
-      </w:r>
-      <w:hyperlink r:id="rId6" w:history="1">
-        <w:r>
-          <w:rPr>
-            <w:rStyle w:val="Hyperlink"/>
-          </w:rPr>
-          <w:t>http://spritedatabase.net/file/14930</w:t>
-        </w:r>
-      </w:hyperlink>
-    </w:p>
-    <w:p>
-      <w:r>
-        <w:t xml:space="preserve">Spider web shot: </w:t>
-      </w:r>
-      <w:r>
-        <w:t>http://shubuster.deviantart.com/art/Spiderman-Sprite-sheet-474204505</w:t>
-      </w:r>
-    </w:p>
-    <w:p>
-      <w:proofErr w:type="spellStart"/>
-      <w:r>
-        <w:t>Samuri</w:t>
-      </w:r>
-      <w:proofErr w:type="spellEnd"/>
-      <w:r>
-        <w:t xml:space="preserve">: </w:t>
-      </w:r>
-      <w:hyperlink r:id="rId7" w:history="1">
-        <w:r>
-          <w:rPr>
-            <w:rStyle w:val="Hyperlink"/>
-          </w:rPr>
-          <w:t>https://forum.unity3d.com/threads/2d-samurai-and-ninja-character-sprite.240425/</w:t>
-        </w:r>
-      </w:hyperlink>
-    </w:p>
-    <w:p>
-      <w:r>
-        <w:t xml:space="preserve">Cave: </w:t>
-      </w:r>
-      <w:hyperlink r:id="rId8" w:history="1">
-        <w:r>
-          <w:rPr>
-            <w:rStyle w:val="Hyperlink"/>
-          </w:rPr>
-          <w:t>https://www.pinterest.com/waikwanhojun/cave-background-design/</w:t>
-        </w:r>
-      </w:hyperlink>
-    </w:p>
-    <w:p>
-      <w:r>
-        <w:t xml:space="preserve">New cave: </w:t>
-      </w:r>
-      <w:hyperlink r:id="rId9" w:history="1">
-        <w:r>
-          <w:rPr>
-            <w:rStyle w:val="Hyperlink"/>
-          </w:rPr>
-          <w:t>http://ludumdare.com/compo/author/benko/</w:t>
-        </w:r>
-      </w:hyperlink>
-    </w:p>
-    <w:p>
+      <w:pPr>
+        <w:spacing w:line="240" w:lineRule="auto"/>
+      </w:pPr>
+      <w:r>
+        <w:t xml:space="preserve">Human heads: </w:t>
+      </w:r>
+      <w:r>
+        <w:t>https://www.pinterest.com/explore/cartoon-head/</w:t>
+      </w:r>
+    </w:p>
+    <w:p>
+      <w:pPr>
+        <w:spacing w:line="240" w:lineRule="auto"/>
+      </w:pPr>
+    </w:p>
+    <w:p>
+      <w:pPr>
+        <w:spacing w:line="240" w:lineRule="auto"/>
+        <w:rPr>
+          <w:b/>
+        </w:rPr>
+      </w:pPr>
+      <w:r>
+        <w:rPr>
+          <w:b/>
+        </w:rPr>
+        <w:t>Sounds</w:t>
+      </w:r>
+    </w:p>
+    <w:p>
+      <w:pPr>
+        <w:spacing w:line="240" w:lineRule="auto"/>
+      </w:pPr>
       <w:r>
         <w:t xml:space="preserve">Sound track: </w:t>
       </w:r>
-      <w:hyperlink r:id="rId10" w:history="1">
-        <w:r>
-          <w:rPr>
-            <w:rStyle w:val="Hyperlink"/>
-          </w:rPr>
-          <w:t>https://www.freesound.org/people/Airwolf89/sounds/346455/</w:t>
-        </w:r>
-      </w:hyperlink>
-    </w:p>
-    <w:p>
-      <w:r>
-        <w:t xml:space="preserve">Living room </w:t>
-      </w:r>
-      <w:proofErr w:type="spellStart"/>
-      <w:proofErr w:type="gramStart"/>
-      <w:r>
-        <w:t>bg</w:t>
-      </w:r>
-      <w:proofErr w:type="spellEnd"/>
-      <w:proofErr w:type="gramEnd"/>
-      <w:r>
-        <w:t xml:space="preserve">: </w:t>
-      </w:r>
-      <w:hyperlink r:id="rId11" w:history="1">
-        <w:r>
-          <w:rPr>
-            <w:rStyle w:val="Hyperlink"/>
-          </w:rPr>
-          <w:t>https://www.pinterest.com/pin/218143175673694082/</w:t>
-        </w:r>
-      </w:hyperlink>
-    </w:p>
-    <w:p>
-      <w:r>
-        <w:t xml:space="preserve">Japanese lord: </w:t>
-      </w:r>
-      <w:hyperlink r:id="rId12" w:history="1">
-        <w:r>
-          <w:rPr>
-            <w:rStyle w:val="Hyperlink"/>
-          </w:rPr>
-          <w:t>http://www.kcpwindowonjapan.com/2014/05/the-daimyo-ruling-class-of-japan/</w:t>
-        </w:r>
-      </w:hyperlink>
-    </w:p>
-    <w:p>
-      <w:r>
-        <w:t xml:space="preserve">Chrysanthemums: </w:t>
-      </w:r>
-      <w:hyperlink r:id="rId13" w:history="1">
-        <w:r>
-          <w:rPr>
-            <w:rStyle w:val="Hyperlink"/>
-          </w:rPr>
-          <w:t>https://www.pinterest.com/thribble/memories/</w:t>
-        </w:r>
-      </w:hyperlink>
-    </w:p>
-    <w:p>
-      <w:r>
-        <w:t xml:space="preserve">Moon: </w:t>
-      </w:r>
-      <w:r>
-        <w:t>https://commons.wikimedia.org/wiki/File:Moon_and_Clouds.jpg</w:t>
+      <w:r>
+        <w:t>https://www.freesound.org/people/Airwolf89/sounds/346455/</w:t>
       </w:r>
       <w:bookmarkStart w:id="0" w:name="_GoBack"/>
       <w:bookmarkEnd w:id="0"/>
     </w:p>
+    <w:p/>
     <w:sectPr>
       <w:pgSz w:w="12240" w:h="15840"/>
       <w:pgMar w:top="1440" w:right="1440" w:bottom="1440" w:left="1440" w:header="720" w:footer="720" w:gutter="0"/>
@@ -584,6 +664,7 @@
   <w:style w:type="paragraph" w:default="1" w:styleId="Normal">
     <w:name w:val="Normal"/>
     <w:qFormat/>
+    <w:rsid w:val="00A8212C"/>
   </w:style>
   <w:style w:type="character" w:default="1" w:styleId="DefaultParagraphFont">
     <w:name w:val="Default Paragraph Font"/>

</xml_diff>